<commit_message>
Added Image Processing Code
</commit_message>
<xml_diff>
--- a/Project Notes.docx
+++ b/Project Notes.docx
@@ -19,7 +19,14 @@
           <w:b/>
           <w:bCs/>
         </w:rPr>
-        <w:t>05/06/20</w:t>
+        <w:t>05/06/2</w:t>
+      </w:r>
+      <w:r>
+        <w:rPr>
+          <w:b/>
+          <w:bCs/>
+        </w:rPr>
+        <w:t>1</w:t>
       </w:r>
       <w:r>
         <w:rPr>
@@ -50,7 +57,15 @@
         </w:rPr>
       </w:pPr>
       <w:r>
-        <w:t>Learnt basic ThorLabs motor control using LabView</w:t>
+        <w:t xml:space="preserve">Learnt basic </w:t>
+      </w:r>
+      <w:proofErr w:type="spellStart"/>
+      <w:r>
+        <w:t>ThorLabs</w:t>
+      </w:r>
+      <w:proofErr w:type="spellEnd"/>
+      <w:r>
+        <w:t xml:space="preserve"> motor control using LabView</w:t>
       </w:r>
     </w:p>
     <w:p>
@@ -77,7 +92,21 @@
           <w:b/>
           <w:bCs/>
         </w:rPr>
-        <w:t>06/07/20 – 6 Hours</w:t>
+        <w:t>06/07/2</w:t>
+      </w:r>
+      <w:r>
+        <w:rPr>
+          <w:b/>
+          <w:bCs/>
+        </w:rPr>
+        <w:t>1</w:t>
+      </w:r>
+      <w:r>
+        <w:rPr>
+          <w:b/>
+          <w:bCs/>
+        </w:rPr>
+        <w:t xml:space="preserve"> – 6 Hours</w:t>
       </w:r>
     </w:p>
     <w:p>
@@ -143,7 +172,21 @@
           <w:b/>
           <w:bCs/>
         </w:rPr>
-        <w:t xml:space="preserve">07/07/20 – </w:t>
+        <w:t>07/07/2</w:t>
+      </w:r>
+      <w:r>
+        <w:rPr>
+          <w:b/>
+          <w:bCs/>
+        </w:rPr>
+        <w:t>1</w:t>
+      </w:r>
+      <w:r>
+        <w:rPr>
+          <w:b/>
+          <w:bCs/>
+        </w:rPr>
+        <w:t xml:space="preserve"> – </w:t>
       </w:r>
       <w:r>
         <w:rPr>
@@ -183,8 +226,593 @@
         <w:pStyle w:val="ListBullet"/>
       </w:pPr>
       <w:r>
-        <w:t>The last and external stepper motor controlling the Y translation was then introduced to the system. Liam gave me a run down on how the motor itself works and how it can be communicated using the serial comms. Liam also gave me a direction on how to implement the motors control into the main program. This implementation was found to be complex as many issues were encountered (i.e incorrect Baud rate and command structure). However, after approximately 4 hours I got the motor to drive from LabView. Proper motor control code was not written or integrated with the main program.</w:t>
-      </w:r>
+        <w:t>The last and external stepper motor controlling the Y translation was then introduced to the system. Liam gave me a run down on how the motor itself works and how it can be communicated using the serial comms. Liam also gave me a direction on how to implement the motors control into the main program. This implementation was found to be complex as many issues were encountered (</w:t>
+      </w:r>
+      <w:proofErr w:type="spellStart"/>
+      <w:r>
+        <w:t>i.e</w:t>
+      </w:r>
+      <w:proofErr w:type="spellEnd"/>
+      <w:r>
+        <w:t xml:space="preserve"> incorrect Baud rate and command structure). However, after approximately 4 hours I got the motor to drive from LabView. Proper motor control code was not written or integrated with the main program.</w:t>
+      </w:r>
+    </w:p>
+    <w:p>
+      <w:pPr>
+        <w:pStyle w:val="ListBullet"/>
+        <w:numPr>
+          <w:ilvl w:val="0"/>
+          <w:numId w:val="0"/>
+        </w:numPr>
+        <w:ind w:left="360" w:hanging="360"/>
+      </w:pPr>
+    </w:p>
+    <w:p>
+      <w:pPr>
+        <w:pStyle w:val="ListBullet"/>
+        <w:numPr>
+          <w:ilvl w:val="0"/>
+          <w:numId w:val="0"/>
+        </w:numPr>
+        <w:ind w:left="360" w:hanging="360"/>
+        <w:rPr>
+          <w:b/>
+          <w:bCs/>
+        </w:rPr>
+      </w:pPr>
+      <w:r>
+        <w:rPr>
+          <w:b/>
+          <w:bCs/>
+        </w:rPr>
+        <w:t>11/08/2021</w:t>
+      </w:r>
+      <w:r>
+        <w:rPr>
+          <w:b/>
+          <w:bCs/>
+        </w:rPr>
+        <w:t xml:space="preserve"> – 5 Hours</w:t>
+      </w:r>
+    </w:p>
+    <w:p>
+      <w:pPr>
+        <w:pStyle w:val="ListBullet"/>
+      </w:pPr>
+      <w:r>
+        <w:t xml:space="preserve">Due to Covid preventing access to the Lab at Uni, I had to work from home which limited what I could work on. </w:t>
+      </w:r>
+    </w:p>
+    <w:p>
+      <w:pPr>
+        <w:pStyle w:val="ListBullet"/>
+      </w:pPr>
+      <w:r>
+        <w:t xml:space="preserve">This </w:t>
+      </w:r>
+      <w:proofErr w:type="gramStart"/>
+      <w:r>
+        <w:t>lead</w:t>
+      </w:r>
+      <w:proofErr w:type="gramEnd"/>
+      <w:r>
+        <w:t xml:space="preserve"> to me starting to familiarise myself with Python and looking at how I might make a 3D volumetric plot from the scanned data.  </w:t>
+      </w:r>
+    </w:p>
+    <w:p>
+      <w:r>
+        <w:br w:type="page"/>
+      </w:r>
+    </w:p>
+    <w:p>
+      <w:pPr>
+        <w:rPr>
+          <w:b/>
+          <w:bCs/>
+        </w:rPr>
+      </w:pPr>
+      <w:r>
+        <w:rPr>
+          <w:b/>
+          <w:bCs/>
+        </w:rPr>
+        <w:lastRenderedPageBreak/>
+        <w:t>17/08/2021 – 3 Hours</w:t>
+      </w:r>
+    </w:p>
+    <w:p>
+      <w:pPr>
+        <w:pStyle w:val="ListParagraph"/>
+        <w:numPr>
+          <w:ilvl w:val="0"/>
+          <w:numId w:val="5"/>
+        </w:numPr>
+        <w:rPr>
+          <w:b/>
+          <w:bCs/>
+        </w:rPr>
+      </w:pPr>
+      <w:r>
+        <w:t xml:space="preserve">Looked into the best way to produce interactive 3D plots using Python. </w:t>
+      </w:r>
+    </w:p>
+    <w:p>
+      <w:pPr>
+        <w:pStyle w:val="ListParagraph"/>
+        <w:numPr>
+          <w:ilvl w:val="0"/>
+          <w:numId w:val="5"/>
+        </w:numPr>
+        <w:rPr>
+          <w:b/>
+          <w:bCs/>
+        </w:rPr>
+      </w:pPr>
+      <w:r>
+        <w:rPr>
+          <w:b/>
+          <w:bCs/>
+        </w:rPr>
+        <w:t xml:space="preserve">Python Libraries for modelling volumetric data </w:t>
+      </w:r>
+      <w:proofErr w:type="spellStart"/>
+      <w:r>
+        <w:rPr>
+          <w:b/>
+          <w:bCs/>
+        </w:rPr>
+        <w:t>Matploblib</w:t>
+      </w:r>
+      <w:proofErr w:type="spellEnd"/>
+      <w:r>
+        <w:rPr>
+          <w:b/>
+          <w:bCs/>
+        </w:rPr>
+        <w:t xml:space="preserve">, </w:t>
+      </w:r>
+      <w:proofErr w:type="spellStart"/>
+      <w:r>
+        <w:rPr>
+          <w:b/>
+          <w:bCs/>
+        </w:rPr>
+        <w:t>Ipyvolume</w:t>
+      </w:r>
+      <w:proofErr w:type="spellEnd"/>
+      <w:r>
+        <w:rPr>
+          <w:b/>
+          <w:bCs/>
+        </w:rPr>
+        <w:t xml:space="preserve">, </w:t>
+      </w:r>
+      <w:r>
+        <w:rPr>
+          <w:b/>
+          <w:bCs/>
+        </w:rPr>
+        <w:t> </w:t>
+      </w:r>
+      <w:proofErr w:type="spellStart"/>
+      <w:r>
+        <w:fldChar w:fldCharType="begin"/>
+      </w:r>
+      <w:r>
+        <w:instrText xml:space="preserve"> HYPERLINK "http://yt-project.org/" </w:instrText>
+      </w:r>
+      <w:r>
+        <w:fldChar w:fldCharType="separate"/>
+      </w:r>
+      <w:r>
+        <w:rPr>
+          <w:rStyle w:val="Hyperlink"/>
+          <w:b/>
+          <w:bCs/>
+        </w:rPr>
+        <w:t>yt</w:t>
+      </w:r>
+      <w:proofErr w:type="spellEnd"/>
+      <w:r>
+        <w:rPr>
+          <w:rStyle w:val="Hyperlink"/>
+          <w:b/>
+          <w:bCs/>
+        </w:rPr>
+        <w:fldChar w:fldCharType="end"/>
+      </w:r>
+      <w:r>
+        <w:rPr>
+          <w:b/>
+          <w:bCs/>
+        </w:rPr>
+        <w:t>, </w:t>
+      </w:r>
+      <w:hyperlink r:id="rId5" w:history="1">
+        <w:r>
+          <w:rPr>
+            <w:rStyle w:val="Hyperlink"/>
+            <w:b/>
+            <w:bCs/>
+          </w:rPr>
+          <w:t>VTK</w:t>
+        </w:r>
+      </w:hyperlink>
+      <w:r>
+        <w:rPr>
+          <w:b/>
+          <w:bCs/>
+        </w:rPr>
+        <w:t> and/or </w:t>
+      </w:r>
+      <w:proofErr w:type="spellStart"/>
+      <w:r>
+        <w:fldChar w:fldCharType="begin"/>
+      </w:r>
+      <w:r>
+        <w:instrText xml:space="preserve"> HYPERLINK "http://docs.enthought.com/mayavi/mayavi/" </w:instrText>
+      </w:r>
+      <w:r>
+        <w:fldChar w:fldCharType="separate"/>
+      </w:r>
+      <w:r>
+        <w:rPr>
+          <w:rStyle w:val="Hyperlink"/>
+          <w:b/>
+          <w:bCs/>
+        </w:rPr>
+        <w:t>Mayavi</w:t>
+      </w:r>
+      <w:proofErr w:type="spellEnd"/>
+      <w:r>
+        <w:rPr>
+          <w:rStyle w:val="Hyperlink"/>
+          <w:b/>
+          <w:bCs/>
+        </w:rPr>
+        <w:fldChar w:fldCharType="end"/>
+      </w:r>
+      <w:r>
+        <w:rPr>
+          <w:b/>
+          <w:bCs/>
+        </w:rPr>
+        <w:t>.</w:t>
+      </w:r>
+    </w:p>
+    <w:p>
+      <w:pPr>
+        <w:pStyle w:val="ListParagraph"/>
+        <w:numPr>
+          <w:ilvl w:val="0"/>
+          <w:numId w:val="5"/>
+        </w:numPr>
+        <w:rPr>
+          <w:b/>
+          <w:bCs/>
+        </w:rPr>
+      </w:pPr>
+      <w:r>
+        <w:t xml:space="preserve">The two main ways which I have narrowed it down to is using </w:t>
+      </w:r>
+      <w:r>
+        <w:t>Matplotlib</w:t>
+      </w:r>
+      <w:r>
+        <w:t xml:space="preserve"> and it’s </w:t>
+      </w:r>
+      <w:proofErr w:type="gramStart"/>
+      <w:r>
+        <w:t>built in</w:t>
+      </w:r>
+      <w:proofErr w:type="gramEnd"/>
+      <w:r>
+        <w:t xml:space="preserve"> displayer or using </w:t>
+      </w:r>
+      <w:proofErr w:type="spellStart"/>
+      <w:r>
+        <w:t>Ipyvolume</w:t>
+      </w:r>
+      <w:proofErr w:type="spellEnd"/>
+      <w:r>
+        <w:t xml:space="preserve"> through </w:t>
+      </w:r>
+      <w:proofErr w:type="spellStart"/>
+      <w:r>
+        <w:t>Jupyter</w:t>
+      </w:r>
+      <w:proofErr w:type="spellEnd"/>
+      <w:r>
+        <w:t xml:space="preserve"> Notebook and displaying it</w:t>
+      </w:r>
+      <w:r>
+        <w:t xml:space="preserve"> on a webpage</w:t>
+      </w:r>
+      <w:r>
+        <w:t>.</w:t>
+      </w:r>
+      <w:r>
+        <w:rPr>
+          <w:b/>
+          <w:bCs/>
+        </w:rPr>
+        <w:t xml:space="preserve"> </w:t>
+      </w:r>
+      <w:r>
+        <w:t>I am first going to experiment using</w:t>
+      </w:r>
+      <w:r>
+        <w:t xml:space="preserve"> Matplotlib/</w:t>
+      </w:r>
+      <w:proofErr w:type="spellStart"/>
+      <w:r>
+        <w:t>Pycharm</w:t>
+      </w:r>
+      <w:proofErr w:type="spellEnd"/>
+      <w:r>
+        <w:t xml:space="preserve"> </w:t>
+      </w:r>
+      <w:r>
+        <w:t xml:space="preserve">as it seems like an easier route and </w:t>
+      </w:r>
+      <w:r>
+        <w:t xml:space="preserve">as I like using an IDE rather than </w:t>
+      </w:r>
+      <w:proofErr w:type="spellStart"/>
+      <w:r>
+        <w:t>Jupyter</w:t>
+      </w:r>
+      <w:proofErr w:type="spellEnd"/>
+      <w:r>
+        <w:t xml:space="preserve"> Notebook and it may integrate nicer with being executed from LabView. </w:t>
+      </w:r>
+    </w:p>
+    <w:p>
+      <w:pPr>
+        <w:pStyle w:val="ListParagraph"/>
+        <w:numPr>
+          <w:ilvl w:val="0"/>
+          <w:numId w:val="5"/>
+        </w:numPr>
+        <w:rPr>
+          <w:b/>
+          <w:bCs/>
+        </w:rPr>
+      </w:pPr>
+      <w:r>
+        <w:t xml:space="preserve">However, it is noted that </w:t>
+      </w:r>
+      <w:proofErr w:type="spellStart"/>
+      <w:r>
+        <w:t>Ipyvolume</w:t>
+      </w:r>
+      <w:proofErr w:type="spellEnd"/>
+      <w:r>
+        <w:t xml:space="preserve"> is created uses WebGL in some compacity which suggests and seems that it runs smoother and faster. This means if we were to encounter performance issues it may be a viable option to transfer over to. </w:t>
+      </w:r>
+    </w:p>
+    <w:p>
+      <w:pPr>
+        <w:pStyle w:val="ListParagraph"/>
+        <w:numPr>
+          <w:ilvl w:val="0"/>
+          <w:numId w:val="5"/>
+        </w:numPr>
+        <w:rPr>
+          <w:b/>
+          <w:bCs/>
+        </w:rPr>
+      </w:pPr>
+      <w:proofErr w:type="spellStart"/>
+      <w:r>
+        <w:t>Ipyvolume</w:t>
+      </w:r>
+      <w:proofErr w:type="spellEnd"/>
+      <w:r>
+        <w:t xml:space="preserve"> was found to run smoother and share a similar API as Matplotlib and therefore has been chosen to be used in testing. </w:t>
+      </w:r>
+    </w:p>
+    <w:p>
+      <w:pPr>
+        <w:pStyle w:val="ListParagraph"/>
+        <w:rPr>
+          <w:b/>
+          <w:bCs/>
+        </w:rPr>
+      </w:pPr>
+    </w:p>
+    <w:p>
+      <w:pPr>
+        <w:pStyle w:val="ListParagraph"/>
+        <w:numPr>
+          <w:ilvl w:val="0"/>
+          <w:numId w:val="5"/>
+        </w:numPr>
+        <w:rPr>
+          <w:b/>
+          <w:bCs/>
+          <w:highlight w:val="yellow"/>
+        </w:rPr>
+      </w:pPr>
+      <w:r>
+        <w:rPr>
+          <w:highlight w:val="yellow"/>
+        </w:rPr>
+        <w:t>Next Steps would be to:</w:t>
+      </w:r>
+    </w:p>
+    <w:p>
+      <w:pPr>
+        <w:pStyle w:val="ListParagraph"/>
+        <w:numPr>
+          <w:ilvl w:val="0"/>
+          <w:numId w:val="5"/>
+        </w:numPr>
+        <w:rPr>
+          <w:b/>
+          <w:bCs/>
+          <w:highlight w:val="yellow"/>
+        </w:rPr>
+      </w:pPr>
+      <w:r>
+        <w:rPr>
+          <w:highlight w:val="yellow"/>
+        </w:rPr>
+        <w:t>1. Convert test image to NP array</w:t>
+      </w:r>
+      <w:r>
+        <w:rPr>
+          <w:highlight w:val="yellow"/>
+        </w:rPr>
+        <w:t xml:space="preserve"> </w:t>
+      </w:r>
+    </w:p>
+    <w:p>
+      <w:pPr>
+        <w:pStyle w:val="ListParagraph"/>
+        <w:numPr>
+          <w:ilvl w:val="1"/>
+          <w:numId w:val="5"/>
+        </w:numPr>
+        <w:rPr>
+          <w:b/>
+          <w:bCs/>
+          <w:highlight w:val="yellow"/>
+        </w:rPr>
+      </w:pPr>
+      <w:hyperlink r:id="rId6" w:history="1">
+        <w:r>
+          <w:rPr>
+            <w:rStyle w:val="Hyperlink"/>
+            <w:highlight w:val="yellow"/>
+          </w:rPr>
+          <w:t>https://www.plur</w:t>
+        </w:r>
+        <w:r>
+          <w:rPr>
+            <w:rStyle w:val="Hyperlink"/>
+            <w:highlight w:val="yellow"/>
+          </w:rPr>
+          <w:t>a</w:t>
+        </w:r>
+        <w:r>
+          <w:rPr>
+            <w:rStyle w:val="Hyperlink"/>
+            <w:highlight w:val="yellow"/>
+          </w:rPr>
+          <w:t>lsight.com/guides/importing-image-data-into-numpy-arrays</w:t>
+        </w:r>
+      </w:hyperlink>
+    </w:p>
+    <w:p>
+      <w:pPr>
+        <w:pStyle w:val="ListParagraph"/>
+        <w:numPr>
+          <w:ilvl w:val="1"/>
+          <w:numId w:val="5"/>
+        </w:numPr>
+        <w:rPr>
+          <w:b/>
+          <w:bCs/>
+          <w:highlight w:val="yellow"/>
+        </w:rPr>
+      </w:pPr>
+    </w:p>
+    <w:p>
+      <w:pPr>
+        <w:pStyle w:val="ListParagraph"/>
+        <w:numPr>
+          <w:ilvl w:val="0"/>
+          <w:numId w:val="5"/>
+        </w:numPr>
+        <w:rPr>
+          <w:b/>
+          <w:bCs/>
+          <w:highlight w:val="yellow"/>
+        </w:rPr>
+      </w:pPr>
+      <w:r>
+        <w:rPr>
+          <w:highlight w:val="yellow"/>
+        </w:rPr>
+        <w:t xml:space="preserve">2. Display NP array on 3D Volume using </w:t>
+      </w:r>
+      <w:proofErr w:type="spellStart"/>
+      <w:r>
+        <w:rPr>
+          <w:highlight w:val="yellow"/>
+        </w:rPr>
+        <w:t>Ipy</w:t>
+      </w:r>
+      <w:r>
+        <w:rPr>
+          <w:highlight w:val="yellow"/>
+        </w:rPr>
+        <w:t>v</w:t>
+      </w:r>
+      <w:r>
+        <w:rPr>
+          <w:highlight w:val="yellow"/>
+        </w:rPr>
+        <w:t>olume</w:t>
+      </w:r>
+      <w:proofErr w:type="spellEnd"/>
+      <w:r>
+        <w:rPr>
+          <w:highlight w:val="yellow"/>
+        </w:rPr>
+        <w:t xml:space="preserve"> </w:t>
+      </w:r>
+    </w:p>
+    <w:p>
+      <w:pPr>
+        <w:pStyle w:val="ListParagraph"/>
+        <w:numPr>
+          <w:ilvl w:val="0"/>
+          <w:numId w:val="5"/>
+        </w:numPr>
+        <w:rPr>
+          <w:b/>
+          <w:bCs/>
+          <w:highlight w:val="yellow"/>
+        </w:rPr>
+      </w:pPr>
+      <w:r>
+        <w:rPr>
+          <w:highlight w:val="yellow"/>
+        </w:rPr>
+        <w:t>3. Extra points for removing the black background</w:t>
+      </w:r>
+    </w:p>
+    <w:p>
+      <w:pPr>
+        <w:pStyle w:val="ListParagraph"/>
+        <w:numPr>
+          <w:ilvl w:val="0"/>
+          <w:numId w:val="5"/>
+        </w:numPr>
+        <w:rPr>
+          <w:b/>
+          <w:bCs/>
+          <w:highlight w:val="yellow"/>
+        </w:rPr>
+      </w:pPr>
+      <w:r>
+        <w:rPr>
+          <w:highlight w:val="yellow"/>
+        </w:rPr>
+        <w:t xml:space="preserve">4. Maybe try creating some fake scan images and modelling them </w:t>
+      </w:r>
+    </w:p>
+    <w:p>
+      <w:pPr>
+        <w:pStyle w:val="ListBullet"/>
+        <w:numPr>
+          <w:ilvl w:val="0"/>
+          <w:numId w:val="0"/>
+        </w:numPr>
+        <w:ind w:left="360" w:hanging="360"/>
+      </w:pPr>
     </w:p>
     <w:sectPr>
       <w:pgSz w:w="11906" w:h="16838"/>
@@ -444,6 +1072,118 @@
     </w:lvl>
   </w:abstractNum>
   <w:abstractNum w:abstractNumId="3" w15:restartNumberingAfterBreak="0">
+    <w:nsid w:val="4AEE408F"/>
+    <w:multiLevelType w:val="hybridMultilevel"/>
+    <w:tmpl w:val="1AE051A2"/>
+    <w:lvl w:ilvl="0" w:tplc="7924F776">
+      <w:numFmt w:val="bullet"/>
+      <w:lvlText w:val="-"/>
+      <w:lvlJc w:val="left"/>
+      <w:pPr>
+        <w:ind w:left="720" w:hanging="360"/>
+      </w:pPr>
+      <w:rPr>
+        <w:rFonts w:ascii="Calibri" w:eastAsiaTheme="minorHAnsi" w:hAnsi="Calibri" w:cs="Calibri" w:hint="default"/>
+      </w:rPr>
+    </w:lvl>
+    <w:lvl w:ilvl="1" w:tplc="0C090003">
+      <w:start w:val="1"/>
+      <w:numFmt w:val="bullet"/>
+      <w:lvlText w:val="o"/>
+      <w:lvlJc w:val="left"/>
+      <w:pPr>
+        <w:ind w:left="1440" w:hanging="360"/>
+      </w:pPr>
+      <w:rPr>
+        <w:rFonts w:ascii="Courier New" w:hAnsi="Courier New" w:cs="Courier New" w:hint="default"/>
+      </w:rPr>
+    </w:lvl>
+    <w:lvl w:ilvl="2" w:tplc="0C090005" w:tentative="1">
+      <w:start w:val="1"/>
+      <w:numFmt w:val="bullet"/>
+      <w:lvlText w:val=""/>
+      <w:lvlJc w:val="left"/>
+      <w:pPr>
+        <w:ind w:left="2160" w:hanging="360"/>
+      </w:pPr>
+      <w:rPr>
+        <w:rFonts w:ascii="Wingdings" w:hAnsi="Wingdings" w:hint="default"/>
+      </w:rPr>
+    </w:lvl>
+    <w:lvl w:ilvl="3" w:tplc="0C090001" w:tentative="1">
+      <w:start w:val="1"/>
+      <w:numFmt w:val="bullet"/>
+      <w:lvlText w:val=""/>
+      <w:lvlJc w:val="left"/>
+      <w:pPr>
+        <w:ind w:left="2880" w:hanging="360"/>
+      </w:pPr>
+      <w:rPr>
+        <w:rFonts w:ascii="Symbol" w:hAnsi="Symbol" w:hint="default"/>
+      </w:rPr>
+    </w:lvl>
+    <w:lvl w:ilvl="4" w:tplc="0C090003" w:tentative="1">
+      <w:start w:val="1"/>
+      <w:numFmt w:val="bullet"/>
+      <w:lvlText w:val="o"/>
+      <w:lvlJc w:val="left"/>
+      <w:pPr>
+        <w:ind w:left="3600" w:hanging="360"/>
+      </w:pPr>
+      <w:rPr>
+        <w:rFonts w:ascii="Courier New" w:hAnsi="Courier New" w:cs="Courier New" w:hint="default"/>
+      </w:rPr>
+    </w:lvl>
+    <w:lvl w:ilvl="5" w:tplc="0C090005" w:tentative="1">
+      <w:start w:val="1"/>
+      <w:numFmt w:val="bullet"/>
+      <w:lvlText w:val=""/>
+      <w:lvlJc w:val="left"/>
+      <w:pPr>
+        <w:ind w:left="4320" w:hanging="360"/>
+      </w:pPr>
+      <w:rPr>
+        <w:rFonts w:ascii="Wingdings" w:hAnsi="Wingdings" w:hint="default"/>
+      </w:rPr>
+    </w:lvl>
+    <w:lvl w:ilvl="6" w:tplc="0C090001" w:tentative="1">
+      <w:start w:val="1"/>
+      <w:numFmt w:val="bullet"/>
+      <w:lvlText w:val=""/>
+      <w:lvlJc w:val="left"/>
+      <w:pPr>
+        <w:ind w:left="5040" w:hanging="360"/>
+      </w:pPr>
+      <w:rPr>
+        <w:rFonts w:ascii="Symbol" w:hAnsi="Symbol" w:hint="default"/>
+      </w:rPr>
+    </w:lvl>
+    <w:lvl w:ilvl="7" w:tplc="0C090003" w:tentative="1">
+      <w:start w:val="1"/>
+      <w:numFmt w:val="bullet"/>
+      <w:lvlText w:val="o"/>
+      <w:lvlJc w:val="left"/>
+      <w:pPr>
+        <w:ind w:left="5760" w:hanging="360"/>
+      </w:pPr>
+      <w:rPr>
+        <w:rFonts w:ascii="Courier New" w:hAnsi="Courier New" w:cs="Courier New" w:hint="default"/>
+      </w:rPr>
+    </w:lvl>
+    <w:lvl w:ilvl="8" w:tplc="0C090005" w:tentative="1">
+      <w:start w:val="1"/>
+      <w:numFmt w:val="bullet"/>
+      <w:lvlText w:val=""/>
+      <w:lvlJc w:val="left"/>
+      <w:pPr>
+        <w:ind w:left="6480" w:hanging="360"/>
+      </w:pPr>
+      <w:rPr>
+        <w:rFonts w:ascii="Wingdings" w:hAnsi="Wingdings" w:hint="default"/>
+      </w:rPr>
+    </w:lvl>
+  </w:abstractNum>
+  <w:abstractNum w:abstractNumId="4" w15:restartNumberingAfterBreak="0">
     <w:nsid w:val="601F5EBD"/>
     <w:multiLevelType w:val="hybridMultilevel"/>
     <w:tmpl w:val="59CA1148"/>
@@ -562,10 +1302,13 @@
     <w:abstractNumId w:val="2"/>
   </w:num>
   <w:num w:numId="3">
-    <w:abstractNumId w:val="3"/>
+    <w:abstractNumId w:val="4"/>
   </w:num>
   <w:num w:numId="4">
     <w:abstractNumId w:val="0"/>
+  </w:num>
+  <w:num w:numId="5">
+    <w:abstractNumId w:val="3"/>
   </w:num>
 </w:numbering>
 </file>
@@ -1020,6 +1763,41 @@
       <w:contextualSpacing/>
     </w:pPr>
   </w:style>
+  <w:style w:type="character" w:styleId="Hyperlink">
+    <w:name w:val="Hyperlink"/>
+    <w:basedOn w:val="DefaultParagraphFont"/>
+    <w:uiPriority w:val="99"/>
+    <w:unhideWhenUsed/>
+    <w:rsid w:val="00FF20DE"/>
+    <w:rPr>
+      <w:color w:val="0563C1" w:themeColor="hyperlink"/>
+      <w:u w:val="single"/>
+    </w:rPr>
+  </w:style>
+  <w:style w:type="character" w:styleId="UnresolvedMention">
+    <w:name w:val="Unresolved Mention"/>
+    <w:basedOn w:val="DefaultParagraphFont"/>
+    <w:uiPriority w:val="99"/>
+    <w:semiHidden/>
+    <w:unhideWhenUsed/>
+    <w:rsid w:val="00FF20DE"/>
+    <w:rPr>
+      <w:color w:val="605E5C"/>
+      <w:shd w:val="clear" w:color="auto" w:fill="E1DFDD"/>
+    </w:rPr>
+  </w:style>
+  <w:style w:type="character" w:styleId="FollowedHyperlink">
+    <w:name w:val="FollowedHyperlink"/>
+    <w:basedOn w:val="DefaultParagraphFont"/>
+    <w:uiPriority w:val="99"/>
+    <w:semiHidden/>
+    <w:unhideWhenUsed/>
+    <w:rsid w:val="006B0846"/>
+    <w:rPr>
+      <w:color w:val="954F72" w:themeColor="followedHyperlink"/>
+      <w:u w:val="single"/>
+    </w:rPr>
+  </w:style>
 </w:styles>
 </file>
 

</xml_diff>